<commit_message>
write presentation plan and added more pics
</commit_message>
<xml_diff>
--- a/inf554_pre.docx
+++ b/inf554_pre.docx
@@ -2,20 +2,78 @@
 <file path=word/document.xml><?xml version="1.0" encoding="utf-8"?>
 <w:document xmlns:wpc="http://schemas.microsoft.com/office/word/2010/wordprocessingCanvas" xmlns:mo="http://schemas.microsoft.com/office/mac/office/2008/main" xmlns:mc="http://schemas.openxmlformats.org/markup-compatibility/2006" xmlns:mv="urn:schemas-microsoft-com:mac:vml" xmlns:o="urn:schemas-microsoft-com:office:office" xmlns:r="http://schemas.openxmlformats.org/officeDocument/2006/relationships" xmlns:m="http://schemas.openxmlformats.org/officeDocument/2006/math" xmlns:v="urn:schemas-microsoft-com:vml" xmlns:wp14="http://schemas.microsoft.com/office/word/2010/wordprocessingDrawing" xmlns:wp="http://schemas.openxmlformats.org/drawingml/2006/wordprocessingDrawing" xmlns:w10="urn:schemas-microsoft-com:office:word" xmlns:w="http://schemas.openxmlformats.org/wordprocessingml/2006/main" xmlns:w14="http://schemas.microsoft.com/office/word/2010/wordml" xmlns:w15="http://schemas.microsoft.com/office/word/2012/wordml" xmlns:wpg="http://schemas.microsoft.com/office/word/2010/wordprocessingGroup" xmlns:wpi="http://schemas.microsoft.com/office/word/2010/wordprocessingInk" xmlns:wne="http://schemas.microsoft.com/office/word/2006/wordml" xmlns:wps="http://schemas.microsoft.com/office/word/2010/wordprocessingShape" mc:Ignorable="w14 w15 wp14">
   <w:body>
-    <w:p>
-      <w:pPr>
-        <w:rPr>
-          <w:rFonts w:hint="eastAsia"/>
-        </w:rPr>
-      </w:pPr>
+    <w:p/>
+    <w:p/>
+    <w:p>
+      <w:r>
+        <w:t>P</w:t>
+      </w:r>
+      <w:r>
+        <w:rPr>
+          <w:rFonts w:hint="eastAsia"/>
+        </w:rPr>
+        <w:t>1 is basic team info as required by prof</w:t>
+      </w:r>
+    </w:p>
+    <w:p/>
+    <w:p/>
+    <w:p/>
+    <w:p/>
+    <w:p/>
+    <w:p/>
+    <w:p/>
+    <w:p/>
+    <w:p/>
+    <w:p/>
+    <w:p/>
+    <w:p/>
+    <w:p/>
+    <w:p/>
+    <w:p/>
+    <w:p/>
+    <w:p/>
+    <w:p/>
+    <w:p/>
+    <w:p/>
+    <w:p/>
+    <w:p/>
+    <w:p/>
+    <w:p/>
+    <w:p/>
+    <w:p/>
+    <w:p/>
+    <w:p/>
+    <w:p/>
+    <w:p/>
+    <w:p/>
+    <w:p/>
+    <w:p/>
+    <w:p/>
+    <w:p/>
+    <w:p/>
+    <w:p/>
+    <w:p/>
+    <w:p/>
+    <w:p/>
+    <w:p/>
+    <w:p>
+      <w:r>
+        <w:rPr>
+          <w:rFonts w:hint="eastAsia"/>
+        </w:rPr>
+        <w:lastRenderedPageBreak/>
+        <w:t>p2</w:t>
+      </w:r>
+    </w:p>
+    <w:p>
       <w:r>
         <w:rPr>
           <w:rFonts w:hint="eastAsia"/>
           <w:noProof/>
         </w:rPr>
         <w:drawing>
-          <wp:inline distT="0" distB="0" distL="0" distR="0" wp14:anchorId="2685C0EE" wp14:editId="74473889">
-            <wp:extent cx="5947410" cy="7828915"/>
+          <wp:inline distT="0" distB="0" distL="0" distR="0" wp14:anchorId="5D549324" wp14:editId="36F65213">
+            <wp:extent cx="5943600" cy="7823900"/>
             <wp:effectExtent l="0" t="0" r="0" b="0"/>
             <wp:docPr id="1" name="Picture 1" descr="/Users/ZhangHaotian/Downloads/article-pollution-0430.jpg"/>
             <wp:cNvGraphicFramePr>
@@ -46,7 +104,7 @@
                   <pic:spPr bwMode="auto">
                     <a:xfrm>
                       <a:off x="0" y="0"/>
-                      <a:ext cx="5947410" cy="7828915"/>
+                      <a:ext cx="5943600" cy="7823900"/>
                     </a:xfrm>
                     <a:prstGeom prst="rect">
                       <a:avLst/>
@@ -64,57 +122,1216 @@
       </w:r>
     </w:p>
     <w:p>
+      <w:r>
+        <w:t>http://www.nydailynews.com/life-style/health/pollution-dangerous-breathe-report-article-1.2204916</w:t>
+      </w:r>
+    </w:p>
+    <w:p>
+      <w:r>
+        <w:rPr>
+          <w:rFonts w:hint="eastAsia"/>
+        </w:rPr>
+        <w:t>(</w:t>
+      </w:r>
+      <w:r>
+        <w:rPr>
+          <w:rFonts w:hint="eastAsia"/>
+        </w:rPr>
+        <w:t xml:space="preserve">picture above </w:t>
+      </w:r>
+      <w:r>
+        <w:rPr>
+          <w:rFonts w:hint="eastAsia"/>
+        </w:rPr>
+        <w:t>circle out</w:t>
+      </w:r>
+      <w:r>
+        <w:rPr>
+          <w:rFonts w:hint="eastAsia"/>
+        </w:rPr>
+        <w:t xml:space="preserve"> 3 x</w:t>
+      </w:r>
+      <w:r>
+        <w:rPr>
+          <w:rFonts w:hint="eastAsia"/>
+        </w:rPr>
+        <w:t xml:space="preserve"> LA in the above picture)</w:t>
+      </w:r>
+    </w:p>
+    <w:p>
+      <w:r>
+        <w:rPr>
+          <w:rFonts w:hint="eastAsia"/>
+        </w:rPr>
+        <w:t>(fact + LA is one of the most air polluted city in USA, and</w:t>
+      </w:r>
+      <w:r>
+        <w:t>…</w:t>
+      </w:r>
+      <w:r>
+        <w:rPr>
+          <w:rFonts w:hint="eastAsia"/>
+        </w:rPr>
+        <w:t>)</w:t>
+      </w:r>
+    </w:p>
+    <w:p/>
+    <w:p>
+      <w:r>
+        <w:rPr>
+          <w:rFonts w:hint="eastAsia"/>
+        </w:rPr>
+        <w:t>p3</w:t>
+      </w:r>
+    </w:p>
+    <w:p>
+      <w:r>
+        <w:rPr>
+          <w:rFonts w:hint="eastAsia"/>
+          <w:noProof/>
+        </w:rPr>
+        <w:drawing>
+          <wp:inline distT="0" distB="0" distL="0" distR="0" wp14:anchorId="4AAB9245" wp14:editId="5FDD373E">
+            <wp:extent cx="5939790" cy="4556760"/>
+            <wp:effectExtent l="0" t="0" r="3810" b="0"/>
+            <wp:docPr id="2" name="Picture 2" descr="pitcures/airp_health.jpg"/>
+            <wp:cNvGraphicFramePr>
+              <a:graphicFrameLocks xmlns:a="http://schemas.openxmlformats.org/drawingml/2006/main" noChangeAspect="1"/>
+            </wp:cNvGraphicFramePr>
+            <a:graphic xmlns:a="http://schemas.openxmlformats.org/drawingml/2006/main">
+              <a:graphicData uri="http://schemas.openxmlformats.org/drawingml/2006/picture">
+                <pic:pic xmlns:pic="http://schemas.openxmlformats.org/drawingml/2006/picture">
+                  <pic:nvPicPr>
+                    <pic:cNvPr id="0" name="Picture 1" descr="pitcures/airp_health.jpg"/>
+                    <pic:cNvPicPr>
+                      <a:picLocks noChangeAspect="1" noChangeArrowheads="1"/>
+                    </pic:cNvPicPr>
+                  </pic:nvPicPr>
+                  <pic:blipFill>
+                    <a:blip r:embed="rId5">
+                      <a:extLst>
+                        <a:ext uri="{28A0092B-C50C-407E-A947-70E740481C1C}">
+                          <a14:useLocalDpi xmlns:a14="http://schemas.microsoft.com/office/drawing/2010/main" val="0"/>
+                        </a:ext>
+                      </a:extLst>
+                    </a:blip>
+                    <a:srcRect/>
+                    <a:stretch>
+                      <a:fillRect/>
+                    </a:stretch>
+                  </pic:blipFill>
+                  <pic:spPr bwMode="auto">
+                    <a:xfrm>
+                      <a:off x="0" y="0"/>
+                      <a:ext cx="5939790" cy="4556760"/>
+                    </a:xfrm>
+                    <a:prstGeom prst="rect">
+                      <a:avLst/>
+                    </a:prstGeom>
+                    <a:noFill/>
+                    <a:ln>
+                      <a:noFill/>
+                    </a:ln>
+                  </pic:spPr>
+                </pic:pic>
+              </a:graphicData>
+            </a:graphic>
+          </wp:inline>
+        </w:drawing>
+      </w:r>
+    </w:p>
+    <w:p>
+      <w:r>
+        <w:t>https://www.pinterest.com/pin/149392912619093176/</w:t>
+      </w:r>
+      <w:r>
+        <w:rPr>
+          <w:rFonts w:hint="eastAsia"/>
+        </w:rPr>
+        <w:t xml:space="preserve">10 </w:t>
+      </w:r>
+    </w:p>
+    <w:p>
+      <w:r>
+        <w:rPr>
+          <w:rFonts w:hint="eastAsia"/>
+        </w:rPr>
+        <w:t>briefly describe this pic</w:t>
+      </w:r>
+    </w:p>
+    <w:p>
+      <w:r>
+        <w:rPr>
+          <w:rFonts w:hint="eastAsia"/>
+          <w:b/>
+        </w:rPr>
+        <w:t xml:space="preserve">10 </w:t>
+      </w:r>
+      <w:r>
+        <w:rPr>
+          <w:rFonts w:hint="eastAsia"/>
+          <w:b/>
+        </w:rPr>
+        <w:t>words</w:t>
+      </w:r>
+      <w:r>
+        <w:rPr>
+          <w:rFonts w:hint="eastAsia"/>
+        </w:rPr>
+        <w:t xml:space="preserve">: </w:t>
+      </w:r>
+      <w:r>
+        <w:rPr>
+          <w:rFonts w:hint="eastAsia"/>
+        </w:rPr>
+        <w:t>Air quality of our city is close related to our health.</w:t>
+      </w:r>
+    </w:p>
+    <w:p/>
+    <w:p>
+      <w:r>
+        <w:rPr>
+          <w:b/>
+        </w:rPr>
+        <w:t>Why is your visualization important</w:t>
+      </w:r>
+      <w:r>
+        <w:rPr>
+          <w:rFonts w:hint="eastAsia"/>
+        </w:rPr>
+        <w:t>: (</w:t>
+      </w:r>
+      <w:r>
+        <w:rPr>
+          <w:rFonts w:hint="eastAsia"/>
+        </w:rPr>
+        <w:t xml:space="preserve">Health is one of the most important considerations of everybody. </w:t>
+      </w:r>
+      <w:r>
+        <w:rPr>
+          <w:rFonts w:hint="eastAsia"/>
+        </w:rPr>
+        <w:t>Aside from the long term effort of environment restoration, the s</w:t>
+      </w:r>
+      <w:r>
+        <w:rPr>
+          <w:rFonts w:hint="eastAsia"/>
+        </w:rPr>
+        <w:t>implest thing we can do is to) k</w:t>
+      </w:r>
+      <w:r>
+        <w:rPr>
+          <w:rFonts w:hint="eastAsia"/>
+        </w:rPr>
+        <w:t xml:space="preserve">now about the pollution condition around us and protect ourselves accordingly. </w:t>
+      </w:r>
+    </w:p>
+    <w:p/>
+    <w:p/>
+    <w:p/>
+    <w:p/>
+    <w:p/>
+    <w:p/>
+    <w:p>
       <w:pPr>
         <w:rPr>
-          <w:rFonts w:hint="eastAsia"/>
+          <w:b/>
         </w:rPr>
       </w:pPr>
+      <w:r>
+        <w:t>P4</w:t>
+      </w:r>
+    </w:p>
+    <w:p>
+      <w:r>
+        <w:rPr>
+          <w:rFonts w:hint="eastAsia"/>
+          <w:noProof/>
+        </w:rPr>
+        <w:drawing>
+          <wp:inline distT="0" distB="0" distL="0" distR="0" wp14:anchorId="2045B5BE" wp14:editId="00F1C727">
+            <wp:extent cx="5970270" cy="3982720"/>
+            <wp:effectExtent l="0" t="0" r="0" b="5080"/>
+            <wp:docPr id="3" name="Picture 3" descr="../../../Downloads/6925762-3x2-940x627.jpg"/>
+            <wp:cNvGraphicFramePr>
+              <a:graphicFrameLocks xmlns:a="http://schemas.openxmlformats.org/drawingml/2006/main" noChangeAspect="1"/>
+            </wp:cNvGraphicFramePr>
+            <a:graphic xmlns:a="http://schemas.openxmlformats.org/drawingml/2006/main">
+              <a:graphicData uri="http://schemas.openxmlformats.org/drawingml/2006/picture">
+                <pic:pic xmlns:pic="http://schemas.openxmlformats.org/drawingml/2006/picture">
+                  <pic:nvPicPr>
+                    <pic:cNvPr id="0" name="Picture 2" descr="../../../Downloads/6925762-3x2-940x627.jpg"/>
+                    <pic:cNvPicPr>
+                      <a:picLocks noChangeAspect="1" noChangeArrowheads="1"/>
+                    </pic:cNvPicPr>
+                  </pic:nvPicPr>
+                  <pic:blipFill>
+                    <a:blip r:embed="rId6">
+                      <a:extLst>
+                        <a:ext uri="{28A0092B-C50C-407E-A947-70E740481C1C}">
+                          <a14:useLocalDpi xmlns:a14="http://schemas.microsoft.com/office/drawing/2010/main" val="0"/>
+                        </a:ext>
+                      </a:extLst>
+                    </a:blip>
+                    <a:srcRect/>
+                    <a:stretch>
+                      <a:fillRect/>
+                    </a:stretch>
+                  </pic:blipFill>
+                  <pic:spPr bwMode="auto">
+                    <a:xfrm>
+                      <a:off x="0" y="0"/>
+                      <a:ext cx="5970270" cy="3982720"/>
+                    </a:xfrm>
+                    <a:prstGeom prst="rect">
+                      <a:avLst/>
+                    </a:prstGeom>
+                    <a:noFill/>
+                    <a:ln>
+                      <a:noFill/>
+                    </a:ln>
+                  </pic:spPr>
+                </pic:pic>
+              </a:graphicData>
+            </a:graphic>
+          </wp:inline>
+        </w:drawing>
+      </w:r>
+    </w:p>
+    <w:p>
+      <w:r>
+        <w:t>http://www.chiangraitimes.com/beijing-issue-second-red-alert-closing-schools-over-chocking-pollution.html</w:t>
+      </w:r>
+    </w:p>
+    <w:p>
+      <w:r>
+        <w:rPr>
+          <w:rFonts w:hint="eastAsia"/>
+          <w:b/>
+        </w:rPr>
+        <w:t>who is your audience</w:t>
+      </w:r>
+      <w:r>
+        <w:rPr>
+          <w:rFonts w:hint="eastAsia"/>
+        </w:rPr>
+        <w:t>: Everyone, especially g</w:t>
+      </w:r>
+      <w:r>
+        <w:rPr>
+          <w:rFonts w:hint="eastAsia"/>
+        </w:rPr>
+        <w:t xml:space="preserve">roups are </w:t>
+      </w:r>
+      <w:r>
+        <w:t>sensitive</w:t>
+      </w:r>
+      <w:r>
+        <w:rPr>
+          <w:rFonts w:hint="eastAsia"/>
+        </w:rPr>
+        <w:t xml:space="preserve"> to air pollution,</w:t>
+      </w:r>
+      <w:r>
+        <w:rPr>
+          <w:rFonts w:hint="eastAsia"/>
+        </w:rPr>
+        <w:t xml:space="preserve"> </w:t>
+      </w:r>
+      <w:r>
+        <w:rPr>
+          <w:rFonts w:hint="eastAsia"/>
+        </w:rPr>
+        <w:t>like</w:t>
+      </w:r>
+      <w:r>
+        <w:rPr>
+          <w:rFonts w:hint="eastAsia"/>
+        </w:rPr>
+        <w:t xml:space="preserve"> senior citizens</w:t>
+      </w:r>
+      <w:r>
+        <w:rPr>
+          <w:rFonts w:hint="eastAsia"/>
+        </w:rPr>
+        <w:t xml:space="preserve">, </w:t>
+      </w:r>
+      <w:r>
+        <w:rPr>
+          <w:rFonts w:hint="eastAsia"/>
+        </w:rPr>
+        <w:t>people with certain diseases, families</w:t>
+      </w:r>
+      <w:r>
+        <w:rPr>
+          <w:rFonts w:hint="eastAsia"/>
+        </w:rPr>
+        <w:t xml:space="preserve"> have </w:t>
+      </w:r>
+      <w:r>
+        <w:rPr>
+          <w:rFonts w:hint="eastAsia"/>
+        </w:rPr>
+        <w:t xml:space="preserve">young children or </w:t>
+      </w:r>
+      <w:r>
+        <w:rPr>
+          <w:rFonts w:hint="eastAsia"/>
+        </w:rPr>
+        <w:t>babies, etc.</w:t>
+      </w:r>
+      <w:r>
+        <w:rPr>
+          <w:rFonts w:hint="eastAsia"/>
+        </w:rPr>
+        <w:t xml:space="preserve"> </w:t>
+      </w:r>
+    </w:p>
+    <w:p/>
+    <w:p>
+      <w:r>
+        <w:rPr>
+          <w:rFonts w:hint="eastAsia"/>
+        </w:rPr>
+        <w:t xml:space="preserve">They may particularly interested in questions like: which part of the city has highest air pollution level? </w:t>
+      </w:r>
+      <w:r>
+        <w:t>W</w:t>
+      </w:r>
+      <w:r>
+        <w:rPr>
+          <w:rFonts w:hint="eastAsia"/>
+        </w:rPr>
+        <w:t>hat</w:t>
+      </w:r>
+      <w:r>
+        <w:t>’</w:t>
+      </w:r>
+      <w:r>
+        <w:rPr>
+          <w:rFonts w:hint="eastAsia"/>
+        </w:rPr>
+        <w:t>s the peak time of air pollutants? What is the major pollutant near you? How each pollutant does harm to your body?</w:t>
+      </w:r>
+    </w:p>
+    <w:p/>
+    <w:p>
+      <w:r>
+        <w:rPr>
+          <w:b/>
+        </w:rPr>
+        <w:t>How is your visualization useful</w:t>
+      </w:r>
+      <w:r>
+        <w:t xml:space="preserve">: </w:t>
+      </w:r>
+      <w:r>
+        <w:rPr>
+          <w:rFonts w:hint="eastAsia"/>
+        </w:rPr>
+        <w:t>Our visualizations can offer answers</w:t>
+      </w:r>
+      <w:r>
+        <w:rPr>
+          <w:rFonts w:hint="eastAsia"/>
+        </w:rPr>
+        <w:t xml:space="preserve"> to these questions</w:t>
+      </w:r>
+      <w:r>
+        <w:rPr>
+          <w:rFonts w:hint="eastAsia"/>
+        </w:rPr>
+        <w:t>. Based on them, people</w:t>
+      </w:r>
+      <w:r>
+        <w:rPr>
+          <w:rFonts w:hint="eastAsia"/>
+        </w:rPr>
+        <w:t xml:space="preserve"> can make decisions such as: Where to live in this city? Which time period I should avoid staying outside? </w:t>
+      </w:r>
+      <w:r>
+        <w:rPr>
+          <w:rFonts w:hint="eastAsia"/>
+        </w:rPr>
+        <w:t xml:space="preserve">When I need to wear mask? </w:t>
+      </w:r>
+    </w:p>
+    <w:p/>
+    <w:p>
+      <w:r>
+        <w:t>P</w:t>
+      </w:r>
+      <w:r>
+        <w:rPr>
+          <w:rFonts w:hint="eastAsia"/>
+        </w:rPr>
+        <w:t>5</w:t>
+      </w:r>
+    </w:p>
+    <w:p>
+      <w:r>
+        <w:rPr>
+          <w:rFonts w:hint="eastAsia"/>
+          <w:noProof/>
+        </w:rPr>
+        <w:drawing>
+          <wp:inline distT="0" distB="0" distL="0" distR="0" wp14:anchorId="3C4C9EF4" wp14:editId="24776E22">
+            <wp:extent cx="5932170" cy="5455920"/>
+            <wp:effectExtent l="0" t="0" r="11430" b="5080"/>
+            <wp:docPr id="4" name="Picture 4" descr="pitcures/airnow_screenshot.png"/>
+            <wp:cNvGraphicFramePr>
+              <a:graphicFrameLocks xmlns:a="http://schemas.openxmlformats.org/drawingml/2006/main" noChangeAspect="1"/>
+            </wp:cNvGraphicFramePr>
+            <a:graphic xmlns:a="http://schemas.openxmlformats.org/drawingml/2006/main">
+              <a:graphicData uri="http://schemas.openxmlformats.org/drawingml/2006/picture">
+                <pic:pic xmlns:pic="http://schemas.openxmlformats.org/drawingml/2006/picture">
+                  <pic:nvPicPr>
+                    <pic:cNvPr id="0" name="Picture 1" descr="pitcures/airnow_screenshot.png"/>
+                    <pic:cNvPicPr>
+                      <a:picLocks noChangeAspect="1" noChangeArrowheads="1"/>
+                    </pic:cNvPicPr>
+                  </pic:nvPicPr>
+                  <pic:blipFill>
+                    <a:blip r:embed="rId7">
+                      <a:extLst>
+                        <a:ext uri="{28A0092B-C50C-407E-A947-70E740481C1C}">
+                          <a14:useLocalDpi xmlns:a14="http://schemas.microsoft.com/office/drawing/2010/main" val="0"/>
+                        </a:ext>
+                      </a:extLst>
+                    </a:blip>
+                    <a:srcRect/>
+                    <a:stretch>
+                      <a:fillRect/>
+                    </a:stretch>
+                  </pic:blipFill>
+                  <pic:spPr bwMode="auto">
+                    <a:xfrm>
+                      <a:off x="0" y="0"/>
+                      <a:ext cx="5932170" cy="5455920"/>
+                    </a:xfrm>
+                    <a:prstGeom prst="rect">
+                      <a:avLst/>
+                    </a:prstGeom>
+                    <a:noFill/>
+                    <a:ln>
+                      <a:noFill/>
+                    </a:ln>
+                  </pic:spPr>
+                </pic:pic>
+              </a:graphicData>
+            </a:graphic>
+          </wp:inline>
+        </w:drawing>
+      </w:r>
+    </w:p>
+    <w:p>
+      <w:r>
+        <w:t>D</w:t>
+      </w:r>
+      <w:r>
+        <w:rPr>
+          <w:rFonts w:hint="eastAsia"/>
+        </w:rPr>
+        <w:t>ata source</w:t>
+      </w:r>
+      <w:r>
+        <w:rPr>
+          <w:rFonts w:hint="eastAsia"/>
+        </w:rPr>
+        <w:t>:www.</w:t>
+      </w:r>
+      <w:r>
+        <w:t>air</w:t>
+      </w:r>
+      <w:r>
+        <w:rPr>
+          <w:rFonts w:hint="eastAsia"/>
+        </w:rPr>
+        <w:t>now.gov</w:t>
+      </w:r>
+    </w:p>
+    <w:p>
+      <w:r>
+        <w:t>(</w:t>
+      </w:r>
+      <w:r>
+        <w:t>A</w:t>
+      </w:r>
+      <w:r>
+        <w:rPr>
+          <w:rFonts w:hint="eastAsia"/>
+        </w:rPr>
+        <w:t xml:space="preserve"> bit explanation: hourly real time, 12 stations, 3 categories of pollutants (O3, pm2.5, pm10)</w:t>
+      </w:r>
+      <w:r>
+        <w:t>)</w:t>
+      </w:r>
+    </w:p>
+    <w:p/>
+    <w:p>
+      <w:r>
+        <w:t>P</w:t>
+      </w:r>
+      <w:r>
+        <w:rPr>
+          <w:rFonts w:hint="eastAsia"/>
+        </w:rPr>
+        <w:t>6</w:t>
+      </w:r>
     </w:p>
     <w:p>
       <w:pPr>
         <w:rPr>
-          <w:rFonts w:hint="eastAsia"/>
+          <w:b/>
         </w:rPr>
       </w:pPr>
+      <w:r>
+        <w:rPr>
+          <w:b/>
+        </w:rPr>
+        <w:t>What are you telling with your visualization? What is the story?</w:t>
+      </w:r>
+    </w:p>
+    <w:p>
+      <w:r>
+        <w:rPr>
+          <w:rFonts w:hint="eastAsia"/>
+          <w:b/>
+        </w:rPr>
+        <w:t>Our story</w:t>
+      </w:r>
+      <w:r>
+        <w:rPr>
+          <w:rFonts w:hint="eastAsia"/>
+        </w:rPr>
+        <w:t xml:space="preserve"> (this part spreads multiple slides):</w:t>
+      </w:r>
+    </w:p>
+    <w:p>
+      <w:r>
+        <w:t>B</w:t>
+      </w:r>
+      <w:r>
+        <w:rPr>
+          <w:rFonts w:hint="eastAsia"/>
+        </w:rPr>
+        <w:t xml:space="preserve">egins with 12 monitoring stations. </w:t>
+      </w:r>
+      <w:r>
+        <w:rPr>
+          <w:b/>
+        </w:rPr>
+        <w:t>P</w:t>
+      </w:r>
+      <w:r>
+        <w:rPr>
+          <w:rFonts w:hint="eastAsia"/>
+          <w:b/>
+        </w:rPr>
+        <w:t>6</w:t>
+      </w:r>
     </w:p>
     <w:p>
       <w:pPr>
         <w:rPr>
-          <w:rFonts w:hint="eastAsia"/>
+          <w:b/>
         </w:rPr>
       </w:pPr>
       <w:r>
         <w:rPr>
           <w:rFonts w:hint="eastAsia"/>
         </w:rPr>
-        <w:lastRenderedPageBreak/>
-        <w:t>(circle out LA in the above picture)</w:t>
-      </w:r>
+        <w:t xml:space="preserve">Each station sensors 3 kinds of pollutants every hour. </w:t>
+      </w:r>
+      <w:r>
+        <w:rPr>
+          <w:rFonts w:hint="eastAsia"/>
+          <w:b/>
+        </w:rPr>
+        <w:t>P7</w:t>
+      </w:r>
+    </w:p>
+    <w:p>
+      <w:pPr>
+        <w:rPr>
+          <w:b/>
+        </w:rPr>
+      </w:pPr>
+      <w:r>
+        <w:rPr>
+          <w:rFonts w:hint="eastAsia"/>
+        </w:rPr>
+        <w:t xml:space="preserve">We impute the pollution condition all over the city and visualize via heat map. </w:t>
+      </w:r>
+      <w:r>
+        <w:rPr>
+          <w:rFonts w:hint="eastAsia"/>
+          <w:b/>
+        </w:rPr>
+        <w:t>P8</w:t>
+      </w:r>
+    </w:p>
+    <w:p>
+      <w:pPr>
+        <w:rPr>
+          <w:b/>
+        </w:rPr>
+      </w:pPr>
+      <w:r>
+        <w:rPr>
+          <w:rFonts w:hint="eastAsia"/>
+        </w:rPr>
+        <w:t>Further analyze how each environmental factor affects the read.</w:t>
+      </w:r>
+      <w:r>
+        <w:rPr>
+          <w:rFonts w:hint="eastAsia"/>
+        </w:rPr>
+        <w:t xml:space="preserve"> </w:t>
+      </w:r>
+      <w:r>
+        <w:rPr>
+          <w:rFonts w:hint="eastAsia"/>
+          <w:b/>
+        </w:rPr>
+        <w:t>P9</w:t>
+      </w:r>
+    </w:p>
+    <w:p>
+      <w:r>
+        <w:rPr>
+          <w:rFonts w:hint="eastAsia"/>
+        </w:rPr>
+        <w:t>Finally offer people suggestions how air pollution affects your body parts.</w:t>
+      </w:r>
+      <w:r>
+        <w:rPr>
+          <w:rFonts w:hint="eastAsia"/>
+        </w:rPr>
+        <w:t xml:space="preserve">  (</w:t>
+      </w:r>
+      <w:r>
+        <w:t>just</w:t>
+      </w:r>
+      <w:r>
+        <w:rPr>
+          <w:rFonts w:hint="eastAsia"/>
+        </w:rPr>
+        <w:t xml:space="preserve"> talk)</w:t>
+      </w:r>
+    </w:p>
+    <w:p/>
+    <w:p>
+      <w:r>
+        <w:rPr>
+          <w:b/>
+        </w:rPr>
+        <w:t>How do you plan to use interactive visuals</w:t>
+      </w:r>
+      <w:r>
+        <w:t>:</w:t>
+      </w:r>
+      <w:r>
+        <w:rPr>
+          <w:rFonts w:hint="eastAsia"/>
+        </w:rPr>
+        <w:t xml:space="preserve"> </w:t>
+      </w:r>
+    </w:p>
+    <w:p>
+      <w:r>
+        <w:rPr>
+          <w:rFonts w:hint="eastAsia"/>
+        </w:rPr>
+        <w:t>(explain it while walking through)</w:t>
+      </w:r>
+    </w:p>
+    <w:p>
+      <w:r>
+        <w:t>S</w:t>
+      </w:r>
+      <w:r>
+        <w:rPr>
+          <w:rFonts w:hint="eastAsia"/>
+        </w:rPr>
+        <w:t>elect the particular pollutant you want to see</w:t>
+      </w:r>
+      <w:r>
+        <w:t xml:space="preserve"> (different pollutant different heat map / lines)</w:t>
+      </w:r>
+      <w:r>
+        <w:rPr>
+          <w:rFonts w:hint="eastAsia"/>
+        </w:rPr>
+        <w:t>.</w:t>
+      </w:r>
+    </w:p>
+    <w:p>
+      <w:r>
+        <w:rPr>
+          <w:rFonts w:hint="eastAsia"/>
+        </w:rPr>
+        <w:t>Select the station to see it</w:t>
+      </w:r>
+      <w:r>
+        <w:t>’</w:t>
+      </w:r>
+      <w:r>
+        <w:rPr>
+          <w:rFonts w:hint="eastAsia"/>
+        </w:rPr>
+        <w:t>s read.</w:t>
+      </w:r>
+    </w:p>
+    <w:p>
+      <w:r>
+        <w:t>S</w:t>
+      </w:r>
+      <w:r>
+        <w:rPr>
+          <w:rFonts w:hint="eastAsia"/>
+        </w:rPr>
+        <w:t>elect a certain point on the map to get the read. (can do with imputation?)</w:t>
+      </w:r>
+    </w:p>
+    <w:p>
+      <w:r>
+        <w:rPr>
+          <w:rFonts w:hint="eastAsia"/>
+        </w:rPr>
+        <w:t>Select the particular hour you want see, and see how pollution heat map change over time.</w:t>
+      </w:r>
+    </w:p>
+    <w:p>
+      <w:r>
+        <w:rPr>
+          <w:rFonts w:hint="eastAsia"/>
+        </w:rPr>
+        <w:t>See the factors that influence air quality.</w:t>
+      </w:r>
+    </w:p>
+    <w:p>
+      <w:r>
+        <w:rPr>
+          <w:rFonts w:hint="eastAsia"/>
+        </w:rPr>
+        <w:t>See how each pollutant does harm to our body.</w:t>
+      </w:r>
+    </w:p>
+    <w:p/>
+    <w:p>
+      <w:pPr>
+        <w:rPr>
+          <w:b/>
+        </w:rPr>
+      </w:pPr>
+      <w:r>
+        <w:rPr>
+          <w:b/>
+        </w:rPr>
+        <w:t>What are your design considerations?</w:t>
+      </w:r>
+    </w:p>
+    <w:p>
+      <w:r>
+        <w:t>Elaborate when introducing each pic.</w:t>
+      </w:r>
+    </w:p>
+    <w:p/>
+    <w:p>
+      <w:pPr>
+        <w:rPr>
+          <w:b/>
+        </w:rPr>
+      </w:pPr>
+      <w:r>
+        <w:rPr>
+          <w:b/>
+          <w:noProof/>
+        </w:rPr>
+        <w:drawing>
+          <wp:inline distT="0" distB="0" distL="0" distR="0" wp14:anchorId="590E4DBA" wp14:editId="09135F4E">
+            <wp:extent cx="3219450" cy="2274570"/>
+            <wp:effectExtent l="0" t="0" r="6350" b="11430"/>
+            <wp:docPr id="5" name="Picture 5" descr="pitcures/twelve_stations.png"/>
+            <wp:cNvGraphicFramePr>
+              <a:graphicFrameLocks xmlns:a="http://schemas.openxmlformats.org/drawingml/2006/main" noChangeAspect="1"/>
+            </wp:cNvGraphicFramePr>
+            <a:graphic xmlns:a="http://schemas.openxmlformats.org/drawingml/2006/main">
+              <a:graphicData uri="http://schemas.openxmlformats.org/drawingml/2006/picture">
+                <pic:pic xmlns:pic="http://schemas.openxmlformats.org/drawingml/2006/picture">
+                  <pic:nvPicPr>
+                    <pic:cNvPr id="0" name="Picture 2" descr="pitcures/twelve_stations.png"/>
+                    <pic:cNvPicPr>
+                      <a:picLocks noChangeAspect="1" noChangeArrowheads="1"/>
+                    </pic:cNvPicPr>
+                  </pic:nvPicPr>
+                  <pic:blipFill>
+                    <a:blip r:embed="rId8">
+                      <a:extLst>
+                        <a:ext uri="{28A0092B-C50C-407E-A947-70E740481C1C}">
+                          <a14:useLocalDpi xmlns:a14="http://schemas.microsoft.com/office/drawing/2010/main" val="0"/>
+                        </a:ext>
+                      </a:extLst>
+                    </a:blip>
+                    <a:srcRect/>
+                    <a:stretch>
+                      <a:fillRect/>
+                    </a:stretch>
+                  </pic:blipFill>
+                  <pic:spPr bwMode="auto">
+                    <a:xfrm>
+                      <a:off x="0" y="0"/>
+                      <a:ext cx="3219450" cy="2274570"/>
+                    </a:xfrm>
+                    <a:prstGeom prst="rect">
+                      <a:avLst/>
+                    </a:prstGeom>
+                    <a:noFill/>
+                    <a:ln>
+                      <a:noFill/>
+                    </a:ln>
+                  </pic:spPr>
+                </pic:pic>
+              </a:graphicData>
+            </a:graphic>
+          </wp:inline>
+        </w:drawing>
+      </w:r>
+    </w:p>
+    <w:p/>
+    <w:p>
+      <w:r>
+        <w:rPr>
+          <w:rFonts w:hint="eastAsia"/>
+        </w:rPr>
+        <w:t>P7</w:t>
+      </w:r>
+    </w:p>
+    <w:p>
+      <w:r>
+        <w:rPr>
+          <w:rFonts w:hint="eastAsia"/>
+        </w:rPr>
+        <w:t>(need to split the following pic into two halves to fit in a page)</w:t>
+      </w:r>
+    </w:p>
+    <w:p>
+      <w:r>
+        <w:rPr>
+          <w:rFonts w:hint="eastAsia"/>
+          <w:noProof/>
+        </w:rPr>
+        <w:drawing>
+          <wp:inline distT="0" distB="0" distL="0" distR="0" wp14:anchorId="263876E9" wp14:editId="3E493B39">
+            <wp:extent cx="3491230" cy="8221980"/>
+            <wp:effectExtent l="0" t="0" r="0" b="7620"/>
+            <wp:docPr id="6" name="Picture 6" descr="pitcures/three_plt_each_station.png"/>
+            <wp:cNvGraphicFramePr>
+              <a:graphicFrameLocks xmlns:a="http://schemas.openxmlformats.org/drawingml/2006/main" noChangeAspect="1"/>
+            </wp:cNvGraphicFramePr>
+            <a:graphic xmlns:a="http://schemas.openxmlformats.org/drawingml/2006/main">
+              <a:graphicData uri="http://schemas.openxmlformats.org/drawingml/2006/picture">
+                <pic:pic xmlns:pic="http://schemas.openxmlformats.org/drawingml/2006/picture">
+                  <pic:nvPicPr>
+                    <pic:cNvPr id="0" name="Picture 3" descr="pitcures/three_plt_each_station.png"/>
+                    <pic:cNvPicPr>
+                      <a:picLocks noChangeAspect="1" noChangeArrowheads="1"/>
+                    </pic:cNvPicPr>
+                  </pic:nvPicPr>
+                  <pic:blipFill>
+                    <a:blip r:embed="rId9" cstate="print">
+                      <a:extLst>
+                        <a:ext uri="{28A0092B-C50C-407E-A947-70E740481C1C}">
+                          <a14:useLocalDpi xmlns:a14="http://schemas.microsoft.com/office/drawing/2010/main" val="0"/>
+                        </a:ext>
+                      </a:extLst>
+                    </a:blip>
+                    <a:srcRect/>
+                    <a:stretch>
+                      <a:fillRect/>
+                    </a:stretch>
+                  </pic:blipFill>
+                  <pic:spPr bwMode="auto">
+                    <a:xfrm>
+                      <a:off x="0" y="0"/>
+                      <a:ext cx="3491230" cy="8221980"/>
+                    </a:xfrm>
+                    <a:prstGeom prst="rect">
+                      <a:avLst/>
+                    </a:prstGeom>
+                    <a:noFill/>
+                    <a:ln>
+                      <a:noFill/>
+                    </a:ln>
+                  </pic:spPr>
+                </pic:pic>
+              </a:graphicData>
+            </a:graphic>
+          </wp:inline>
+        </w:drawing>
+      </w:r>
+    </w:p>
+    <w:p>
+      <w:r>
+        <w:rPr>
+          <w:rFonts w:hint="eastAsia"/>
+        </w:rPr>
+        <w:t>P8</w:t>
+      </w:r>
+      <w:r>
+        <w:rPr>
+          <w:rFonts w:hint="eastAsia"/>
+        </w:rPr>
+        <w:t xml:space="preserve"> (bigger pic)</w:t>
+      </w:r>
+    </w:p>
+    <w:p>
+      <w:r>
+        <w:rPr>
+          <w:rFonts w:hint="eastAsia"/>
+          <w:noProof/>
+        </w:rPr>
+        <w:drawing>
+          <wp:inline distT="0" distB="0" distL="0" distR="0" wp14:anchorId="0958B54E" wp14:editId="21C5D82A">
+            <wp:extent cx="1466215" cy="1889125"/>
+            <wp:effectExtent l="0" t="0" r="6985" b="0"/>
+            <wp:docPr id="8" name="Picture 8" descr="pitcures/heatmap.png"/>
+            <wp:cNvGraphicFramePr>
+              <a:graphicFrameLocks xmlns:a="http://schemas.openxmlformats.org/drawingml/2006/main" noChangeAspect="1"/>
+            </wp:cNvGraphicFramePr>
+            <a:graphic xmlns:a="http://schemas.openxmlformats.org/drawingml/2006/main">
+              <a:graphicData uri="http://schemas.openxmlformats.org/drawingml/2006/picture">
+                <pic:pic xmlns:pic="http://schemas.openxmlformats.org/drawingml/2006/picture">
+                  <pic:nvPicPr>
+                    <pic:cNvPr id="0" name="Picture 5" descr="pitcures/heatmap.png"/>
+                    <pic:cNvPicPr>
+                      <a:picLocks noChangeAspect="1" noChangeArrowheads="1"/>
+                    </pic:cNvPicPr>
+                  </pic:nvPicPr>
+                  <pic:blipFill>
+                    <a:blip r:embed="rId10">
+                      <a:extLst>
+                        <a:ext uri="{28A0092B-C50C-407E-A947-70E740481C1C}">
+                          <a14:useLocalDpi xmlns:a14="http://schemas.microsoft.com/office/drawing/2010/main" val="0"/>
+                        </a:ext>
+                      </a:extLst>
+                    </a:blip>
+                    <a:srcRect/>
+                    <a:stretch>
+                      <a:fillRect/>
+                    </a:stretch>
+                  </pic:blipFill>
+                  <pic:spPr bwMode="auto">
+                    <a:xfrm>
+                      <a:off x="0" y="0"/>
+                      <a:ext cx="1466215" cy="1889125"/>
+                    </a:xfrm>
+                    <a:prstGeom prst="rect">
+                      <a:avLst/>
+                    </a:prstGeom>
+                    <a:noFill/>
+                    <a:ln>
+                      <a:noFill/>
+                    </a:ln>
+                  </pic:spPr>
+                </pic:pic>
+              </a:graphicData>
+            </a:graphic>
+          </wp:inline>
+        </w:drawing>
+      </w:r>
+    </w:p>
+    <w:p/>
+    <w:p>
+      <w:r>
+        <w:rPr>
+          <w:rFonts w:hint="eastAsia"/>
+        </w:rPr>
+        <w:t>P9</w:t>
+      </w:r>
+    </w:p>
+    <w:p>
+      <w:r>
+        <w:rPr>
+          <w:rFonts w:hint="eastAsia"/>
+          <w:noProof/>
+        </w:rPr>
+        <w:drawing>
+          <wp:inline distT="0" distB="0" distL="0" distR="0" wp14:anchorId="04F762CC" wp14:editId="1FB23608">
+            <wp:extent cx="5146040" cy="4843780"/>
+            <wp:effectExtent l="0" t="0" r="0" b="7620"/>
+            <wp:docPr id="9" name="Picture 9" descr="pitcures/surroundings.png"/>
+            <wp:cNvGraphicFramePr>
+              <a:graphicFrameLocks xmlns:a="http://schemas.openxmlformats.org/drawingml/2006/main" noChangeAspect="1"/>
+            </wp:cNvGraphicFramePr>
+            <a:graphic xmlns:a="http://schemas.openxmlformats.org/drawingml/2006/main">
+              <a:graphicData uri="http://schemas.openxmlformats.org/drawingml/2006/picture">
+                <pic:pic xmlns:pic="http://schemas.openxmlformats.org/drawingml/2006/picture">
+                  <pic:nvPicPr>
+                    <pic:cNvPr id="0" name="Picture 6" descr="pitcures/surroundings.png"/>
+                    <pic:cNvPicPr>
+                      <a:picLocks noChangeAspect="1" noChangeArrowheads="1"/>
+                    </pic:cNvPicPr>
+                  </pic:nvPicPr>
+                  <pic:blipFill>
+                    <a:blip r:embed="rId11">
+                      <a:extLst>
+                        <a:ext uri="{28A0092B-C50C-407E-A947-70E740481C1C}">
+                          <a14:useLocalDpi xmlns:a14="http://schemas.microsoft.com/office/drawing/2010/main" val="0"/>
+                        </a:ext>
+                      </a:extLst>
+                    </a:blip>
+                    <a:srcRect/>
+                    <a:stretch>
+                      <a:fillRect/>
+                    </a:stretch>
+                  </pic:blipFill>
+                  <pic:spPr bwMode="auto">
+                    <a:xfrm>
+                      <a:off x="0" y="0"/>
+                      <a:ext cx="5146040" cy="4843780"/>
+                    </a:xfrm>
+                    <a:prstGeom prst="rect">
+                      <a:avLst/>
+                    </a:prstGeom>
+                    <a:noFill/>
+                    <a:ln>
+                      <a:noFill/>
+                    </a:ln>
+                  </pic:spPr>
+                </pic:pic>
+              </a:graphicData>
+            </a:graphic>
+          </wp:inline>
+        </w:drawing>
+      </w:r>
+    </w:p>
+    <w:p/>
+    <w:p/>
+    <w:p>
+      <w:r>
+        <w:t>P</w:t>
+      </w:r>
+      <w:r>
+        <w:rPr>
+          <w:rFonts w:hint="eastAsia"/>
+        </w:rPr>
+        <w:t>10</w:t>
+      </w:r>
+    </w:p>
+    <w:p>
+      <w:pPr>
+        <w:rPr>
+          <w:b/>
+        </w:rPr>
+      </w:pPr>
+      <w:r>
+        <w:rPr>
+          <w:b/>
+        </w:rPr>
+        <w:t>Cool &amp; interesting</w:t>
+      </w:r>
+    </w:p>
+    <w:p>
+      <w:pPr>
+        <w:rPr>
+          <w:b/>
+        </w:rPr>
+      </w:pPr>
+      <w:r>
+        <w:rPr>
+          <w:b/>
+        </w:rPr>
+        <w:t>What are the components that make your visualization cool?</w:t>
+      </w:r>
+    </w:p>
+    <w:p>
+      <w:r>
+        <w:t>Interactivity</w:t>
+      </w:r>
+      <w:r>
+        <w:t>, real time heat map and line plots</w:t>
+      </w:r>
+    </w:p>
+    <w:p>
+      <w:pPr>
+        <w:rPr>
+          <w:b/>
+        </w:rPr>
+      </w:pPr>
       <w:bookmarkStart w:id="0" w:name="_GoBack"/>
       <w:bookmarkEnd w:id="0"/>
     </w:p>
     <w:p>
       <w:pPr>
         <w:rPr>
-          <w:rFonts w:hint="eastAsia"/>
+          <w:b/>
         </w:rPr>
       </w:pPr>
       <w:r>
         <w:rPr>
-          <w:rFonts w:hint="eastAsia"/>
-        </w:rPr>
-        <w:t>(fact + LA is one of the most air polluted city in USA, and</w:t>
-      </w:r>
-      <w:r>
-        <w:t>…</w:t>
-      </w:r>
-      <w:r>
-        <w:rPr>
-          <w:rFonts w:hint="eastAsia"/>
-        </w:rPr>
-        <w:t>)</w:t>
-      </w:r>
-    </w:p>
+          <w:b/>
+        </w:rPr>
+        <w:t>Why is your project interesting?</w:t>
+      </w:r>
+    </w:p>
+    <w:p>
+      <w:r>
+        <w:t>P</w:t>
+      </w:r>
+      <w:r>
+        <w:rPr>
+          <w:rFonts w:hint="eastAsia"/>
+        </w:rPr>
+        <w:t xml:space="preserve">articular days: </w:t>
+      </w:r>
+      <w:r>
+        <w:t>H</w:t>
+      </w:r>
+      <w:r>
+        <w:rPr>
+          <w:rFonts w:hint="eastAsia"/>
+        </w:rPr>
+        <w:t>olidays</w:t>
+      </w:r>
+    </w:p>
+    <w:p>
+      <w:r>
+        <w:rPr>
+          <w:rFonts w:hint="eastAsia"/>
+        </w:rPr>
+        <w:t xml:space="preserve">Factor analysis: </w:t>
+      </w:r>
+      <w:r>
+        <w:t>S</w:t>
+      </w:r>
+      <w:r>
+        <w:rPr>
+          <w:rFonts w:hint="eastAsia"/>
+        </w:rPr>
+        <w:t xml:space="preserve">urroundings </w:t>
+      </w:r>
+    </w:p>
+    <w:p>
+      <w:r>
+        <w:rPr>
+          <w:rFonts w:hint="eastAsia"/>
+        </w:rPr>
+        <w:t>Imputation in every part of the city (can do?)</w:t>
+      </w:r>
+      <w:r>
+        <w:rPr>
+          <w:rFonts w:hint="eastAsia"/>
+        </w:rPr>
+        <w:t xml:space="preserve"> </w:t>
+      </w:r>
+      <w:r>
+        <w:t>and visualize in heat map</w:t>
+      </w:r>
+    </w:p>
+    <w:p/>
+    <w:p/>
     <w:p>
       <w:pPr>
         <w:rPr>
@@ -125,13 +1342,92 @@
         <w:rPr>
           <w:rFonts w:hint="eastAsia"/>
         </w:rPr>
-        <w:t xml:space="preserve">10 words: </w:t>
-      </w:r>
-      <w:r>
-        <w:rPr>
-          <w:rFonts w:hint="eastAsia"/>
-        </w:rPr>
-        <w:t>Air quality of our city is close related to our health.</w:t>
+        <w:t>P11</w:t>
+      </w:r>
+    </w:p>
+    <w:p>
+      <w:r>
+        <w:rPr>
+          <w:noProof/>
+        </w:rPr>
+        <w:drawing>
+          <wp:inline distT="0" distB="0" distL="0" distR="0" wp14:anchorId="058D83F4" wp14:editId="205B6410">
+            <wp:extent cx="5939790" cy="4556760"/>
+            <wp:effectExtent l="0" t="0" r="3810" b="0"/>
+            <wp:docPr id="7" name="Picture 7" descr="pitcures/compare_to_others.png"/>
+            <wp:cNvGraphicFramePr>
+              <a:graphicFrameLocks xmlns:a="http://schemas.openxmlformats.org/drawingml/2006/main" noChangeAspect="1"/>
+            </wp:cNvGraphicFramePr>
+            <a:graphic xmlns:a="http://schemas.openxmlformats.org/drawingml/2006/main">
+              <a:graphicData uri="http://schemas.openxmlformats.org/drawingml/2006/picture">
+                <pic:pic xmlns:pic="http://schemas.openxmlformats.org/drawingml/2006/picture">
+                  <pic:nvPicPr>
+                    <pic:cNvPr id="0" name="Picture 1" descr="pitcures/compare_to_others.png"/>
+                    <pic:cNvPicPr>
+                      <a:picLocks noChangeAspect="1" noChangeArrowheads="1"/>
+                    </pic:cNvPicPr>
+                  </pic:nvPicPr>
+                  <pic:blipFill>
+                    <a:blip r:embed="rId12">
+                      <a:extLst>
+                        <a:ext uri="{28A0092B-C50C-407E-A947-70E740481C1C}">
+                          <a14:useLocalDpi xmlns:a14="http://schemas.microsoft.com/office/drawing/2010/main" val="0"/>
+                        </a:ext>
+                      </a:extLst>
+                    </a:blip>
+                    <a:srcRect/>
+                    <a:stretch>
+                      <a:fillRect/>
+                    </a:stretch>
+                  </pic:blipFill>
+                  <pic:spPr bwMode="auto">
+                    <a:xfrm>
+                      <a:off x="0" y="0"/>
+                      <a:ext cx="5939790" cy="4556760"/>
+                    </a:xfrm>
+                    <a:prstGeom prst="rect">
+                      <a:avLst/>
+                    </a:prstGeom>
+                    <a:noFill/>
+                    <a:ln>
+                      <a:noFill/>
+                    </a:ln>
+                  </pic:spPr>
+                </pic:pic>
+              </a:graphicData>
+            </a:graphic>
+          </wp:inline>
+        </w:drawing>
+      </w:r>
+    </w:p>
+    <w:p>
+      <w:r>
+        <w:rPr>
+          <w:b/>
+        </w:rPr>
+        <w:t>How does your visualization compare to what others have done</w:t>
+      </w:r>
+      <w:r>
+        <w:rPr>
+          <w:rFonts w:hint="eastAsia"/>
+        </w:rPr>
+        <w:t xml:space="preserve">: </w:t>
+      </w:r>
+    </w:p>
+    <w:p>
+      <w:r>
+        <w:t xml:space="preserve">(compare to visualizations on </w:t>
+      </w:r>
+      <w:proofErr w:type="spellStart"/>
+      <w:r>
+        <w:t>AirNow</w:t>
+      </w:r>
+      <w:proofErr w:type="spellEnd"/>
+      <w:r>
+        <w:t xml:space="preserve">) </w:t>
+      </w:r>
+      <w:r>
+        <w:t>We have interactivity. We can click on stations or places (can do?) on the map to reveal the readings.</w:t>
       </w:r>
     </w:p>
     <w:p>
@@ -147,30 +1443,6 @@
           <w:rFonts w:hint="eastAsia"/>
         </w:rPr>
       </w:pPr>
-      <w:r>
-        <w:rPr>
-          <w:rFonts w:hint="eastAsia"/>
-        </w:rPr>
-        <w:t xml:space="preserve">(which part of the city has highest pollution? </w:t>
-      </w:r>
-      <w:r>
-        <w:t>W</w:t>
-      </w:r>
-      <w:r>
-        <w:rPr>
-          <w:rFonts w:hint="eastAsia"/>
-        </w:rPr>
-        <w:t xml:space="preserve">hat time has highest pollution? What is the major pollutant near you? How each pollutant does harm to your body? Groups are </w:t>
-      </w:r>
-      <w:r>
-        <w:t>sensitive</w:t>
-      </w:r>
-      <w:r>
-        <w:rPr>
-          <w:rFonts w:hint="eastAsia"/>
-        </w:rPr>
-        <w:t xml:space="preserve"> to air pollution. Old people, people with certain diseases, family have babies, etc. are concerned about these questions)</w:t>
-      </w:r>
     </w:p>
     <w:p>
       <w:pPr>
@@ -178,13 +1450,286 @@
           <w:rFonts w:hint="eastAsia"/>
         </w:rPr>
       </w:pPr>
+      <w:r>
+        <w:rPr>
+          <w:rFonts w:hint="eastAsia"/>
+        </w:rPr>
+        <w:t>P12</w:t>
+      </w:r>
     </w:p>
     <w:p>
       <w:pPr>
         <w:rPr>
-          <w:rFonts w:hint="eastAsia"/>
+          <w:b/>
         </w:rPr>
       </w:pPr>
+      <w:r>
+        <w:rPr>
+          <w:b/>
+        </w:rPr>
+        <w:t>How are you going to design, build, and evaluate?</w:t>
+      </w:r>
+    </w:p>
+    <w:p/>
+    <w:p>
+      <w:r>
+        <w:t>P</w:t>
+      </w:r>
+      <w:r>
+        <w:rPr>
+          <w:rFonts w:hint="eastAsia"/>
+        </w:rPr>
+        <w:t>13</w:t>
+      </w:r>
+    </w:p>
+    <w:p>
+      <w:r>
+        <w:rPr>
+          <w:b/>
+        </w:rPr>
+        <w:t>What are the technologies you plan to use?</w:t>
+      </w:r>
+      <w:r>
+        <w:t xml:space="preserve"> </w:t>
+      </w:r>
+    </w:p>
+    <w:p>
+      <w:r>
+        <w:t xml:space="preserve">Fan’s tech + </w:t>
+      </w:r>
+      <w:proofErr w:type="spellStart"/>
+      <w:r>
+        <w:t>vis</w:t>
+      </w:r>
+      <w:proofErr w:type="spellEnd"/>
+      <w:r>
+        <w:t xml:space="preserve"> tech + data pipeline</w:t>
+      </w:r>
+    </w:p>
+    <w:p>
+      <w:pPr>
+        <w:rPr>
+          <w:b/>
+        </w:rPr>
+      </w:pPr>
+      <w:r>
+        <w:rPr>
+          <w:b/>
+        </w:rPr>
+        <w:t>What are your deliverables?</w:t>
+      </w:r>
+    </w:p>
+    <w:p>
+      <w:r>
+        <w:t>Web page</w:t>
+      </w:r>
+    </w:p>
+    <w:p/>
+    <w:p>
+      <w:r>
+        <w:t>P</w:t>
+      </w:r>
+      <w:r>
+        <w:rPr>
+          <w:rFonts w:hint="eastAsia"/>
+        </w:rPr>
+        <w:t>14</w:t>
+      </w:r>
+    </w:p>
+    <w:p>
+      <w:pPr>
+        <w:rPr>
+          <w:b/>
+        </w:rPr>
+      </w:pPr>
+      <w:r>
+        <w:rPr>
+          <w:b/>
+        </w:rPr>
+        <w:t>T</w:t>
+      </w:r>
+      <w:r>
+        <w:rPr>
+          <w:rFonts w:hint="eastAsia"/>
+          <w:b/>
+        </w:rPr>
+        <w:t>imeline</w:t>
+      </w:r>
+    </w:p>
+    <w:p/>
+    <w:p>
+      <w:r>
+        <w:t>P</w:t>
+      </w:r>
+      <w:r>
+        <w:rPr>
+          <w:rFonts w:hint="eastAsia"/>
+        </w:rPr>
+        <w:t>15</w:t>
+      </w:r>
+    </w:p>
+    <w:p>
+      <w:pPr>
+        <w:rPr>
+          <w:b/>
+        </w:rPr>
+      </w:pPr>
+      <w:r>
+        <w:rPr>
+          <w:b/>
+        </w:rPr>
+        <w:t>T</w:t>
+      </w:r>
+      <w:r>
+        <w:rPr>
+          <w:rFonts w:hint="eastAsia"/>
+          <w:b/>
+        </w:rPr>
+        <w:t>eam</w:t>
+      </w:r>
+      <w:r>
+        <w:rPr>
+          <w:rFonts w:hint="eastAsia"/>
+          <w:b/>
+        </w:rPr>
+        <w:t xml:space="preserve"> and job division</w:t>
+      </w:r>
+      <w:r>
+        <w:rPr>
+          <w:rFonts w:hint="eastAsia"/>
+          <w:b/>
+        </w:rPr>
+        <w:t xml:space="preserve"> / how do you work together</w:t>
+      </w:r>
+    </w:p>
+    <w:p/>
+    <w:p>
+      <w:r>
+        <w:rPr>
+          <w:rFonts w:hint="eastAsia"/>
+        </w:rPr>
+        <w:t>Haotian Zhang: Team leader</w:t>
+      </w:r>
+      <w:r>
+        <w:t>,</w:t>
+      </w:r>
+      <w:r>
+        <w:rPr>
+          <w:rFonts w:hint="eastAsia"/>
+        </w:rPr>
+        <w:t xml:space="preserve"> visualization programming</w:t>
+      </w:r>
+      <w:r>
+        <w:t>, and data pipeline.</w:t>
+      </w:r>
+    </w:p>
+    <w:p>
+      <w:r>
+        <w:rPr>
+          <w:rFonts w:hint="eastAsia"/>
+        </w:rPr>
+        <w:t>J</w:t>
+      </w:r>
+      <w:r>
+        <w:t>i</w:t>
+      </w:r>
+      <w:r>
+        <w:rPr>
+          <w:rFonts w:hint="eastAsia"/>
+        </w:rPr>
+        <w:t xml:space="preserve">ng Peng: Visualization programming and </w:t>
+      </w:r>
+      <w:r>
+        <w:t xml:space="preserve">web </w:t>
+      </w:r>
+      <w:r>
+        <w:rPr>
+          <w:rFonts w:hint="eastAsia"/>
+        </w:rPr>
+        <w:t>technical developments</w:t>
+      </w:r>
+      <w:r>
+        <w:t>.</w:t>
+      </w:r>
+    </w:p>
+    <w:p>
+      <w:r>
+        <w:rPr>
+          <w:rFonts w:hint="eastAsia"/>
+        </w:rPr>
+        <w:t>Fan</w:t>
+      </w:r>
+      <w:r>
+        <w:rPr>
+          <w:rFonts w:hint="eastAsia"/>
+        </w:rPr>
+        <w:t xml:space="preserve"> Pan: Data science modeling</w:t>
+      </w:r>
+      <w:r>
+        <w:t xml:space="preserve"> and </w:t>
+      </w:r>
+      <w:r>
+        <w:rPr>
+          <w:rFonts w:hint="eastAsia"/>
+        </w:rPr>
+        <w:t>v</w:t>
+      </w:r>
+      <w:r>
+        <w:rPr>
+          <w:rFonts w:hint="eastAsia"/>
+        </w:rPr>
+        <w:t>isualization programming</w:t>
+      </w:r>
+      <w:r>
+        <w:t>.</w:t>
+      </w:r>
+    </w:p>
+    <w:p>
+      <w:r>
+        <w:rPr>
+          <w:rFonts w:hint="eastAsia"/>
+        </w:rPr>
+        <w:t>Gabrielle You: Aesthetics</w:t>
+      </w:r>
+      <w:r>
+        <w:rPr>
+          <w:rFonts w:hint="eastAsia"/>
+        </w:rPr>
+        <w:t xml:space="preserve"> </w:t>
+      </w:r>
+      <w:r>
+        <w:rPr>
+          <w:rFonts w:hint="eastAsia"/>
+        </w:rPr>
+        <w:t>design</w:t>
+      </w:r>
+      <w:r>
+        <w:rPr>
+          <w:rFonts w:hint="eastAsia"/>
+        </w:rPr>
+        <w:t xml:space="preserve">, visualization </w:t>
+      </w:r>
+      <w:r>
+        <w:rPr>
+          <w:rFonts w:hint="eastAsia"/>
+        </w:rPr>
+        <w:t>programming</w:t>
+      </w:r>
+      <w:r>
+        <w:rPr>
+          <w:rFonts w:hint="eastAsia"/>
+        </w:rPr>
+        <w:t>, and deliverables</w:t>
+      </w:r>
+      <w:r>
+        <w:t>.</w:t>
+      </w:r>
+    </w:p>
+    <w:p/>
+    <w:p>
+      <w:r>
+        <w:t>A bit declaration of the related paper and Fan’s project.</w:t>
+      </w:r>
     </w:p>
     <w:sectPr>
       <w:pgSz w:w="12240" w:h="15840"/>

</xml_diff>